<commit_message>
new experiments and config@
</commit_message>
<xml_diff>
--- a/descripton.docx
+++ b/descripton.docx
@@ -12,21 +12,7 @@
           <w:rFonts w:cs="Helvetica" w:ascii="Helvetica" w:hAnsi="Helvetica"/>
           <w:sz w:val="24"/>
         </w:rPr>
-        <w:t>1)Алгоритм Ароры - отдельная статья. Основная идея такая: выделяем якорные слова, с помощью них по формуле Байеса инициализируем матриц</w:t>
-      </w:r>
-      <w:r>
-        <w:rPr>
-          <w:rFonts w:cs="Helvetica" w:ascii="Helvetica" w:hAnsi="Helvetica"/>
-          <w:sz w:val="24"/>
-        </w:rPr>
-        <w:t>у</w:t>
-      </w:r>
-      <w:r>
-        <w:rPr>
-          <w:rFonts w:cs="Helvetica" w:ascii="Helvetica" w:hAnsi="Helvetica"/>
-          <w:sz w:val="24"/>
-        </w:rPr>
-        <w:t xml:space="preserve"> Phi слова-темы. Основное предположение - в матрице Phi есть диагональная подматрица, то есть в каждой теме есть ровно одно якорное слово - слово, которое встречается только в этой теме и ни в какой другой. </w:t>
+        <w:t xml:space="preserve">1)Алгоритм Ароры - отдельная статья. Основная идея такая: выделяем якорные слова, с помощью них по формуле Байеса инициализируем матрицу Phi слова-темы. Основное предположение - в матрице Phi есть диагональная подматрица, то есть в каждой теме есть ровно одно якорное слово - слово, которое встречается только в этой теме и ни в какой другой. </w:t>
       </w:r>
     </w:p>
     <w:p>
@@ -38,7 +24,10 @@
         </w:rPr>
       </w:pPr>
       <w:r>
-        <w:rPr/>
+        <w:rPr>
+          <w:rFonts w:cs="Helvetica" w:ascii="Helvetica" w:hAnsi="Helvetica"/>
+          <w:sz w:val="24"/>
+        </w:rPr>
       </w:r>
     </w:p>
     <w:p>
@@ -63,7 +52,10 @@
         </w:rPr>
       </w:pPr>
       <w:r>
-        <w:rPr/>
+        <w:rPr>
+          <w:rFonts w:cs="Helvetica" w:ascii="Helvetica" w:hAnsi="Helvetica"/>
+          <w:sz w:val="24"/>
+        </w:rPr>
       </w:r>
     </w:p>
     <w:p>
@@ -88,48 +80,23 @@
         </w:rPr>
       </w:pPr>
       <w:r>
-        <w:rPr/>
-      </w:r>
-    </w:p>
-    <w:p>
-      <w:pPr>
-        <w:pStyle w:val="Normal"/>
-        <w:rPr/>
-      </w:pPr>
-      <w:r>
-        <w:rPr>
-          <w:rFonts w:cs="Helvetica" w:ascii="Helvetica" w:hAnsi="Helvetica"/>
-          <w:sz w:val="24"/>
-        </w:rPr>
-        <w:t xml:space="preserve">4)SVD инициализация - применяем к исходной матрице SVD разложение - F=USV. Используем столбцы  U и строки V, соответствующие наибольшим сингулярным числам, для заполнения матриц Phi, Theta (при этом используем их положительную или </w:t>
-      </w:r>
-      <w:r>
-        <w:rPr>
-          <w:rFonts w:cs="Helvetica" w:ascii="Helvetica" w:hAnsi="Helvetica"/>
-          <w:sz w:val="24"/>
-        </w:rPr>
-        <w:t>(</w:t>
-      </w:r>
-      <w:r>
-        <w:rPr>
-          <w:rFonts w:cs="Helvetica" w:ascii="Helvetica" w:hAnsi="Helvetica"/>
-          <w:sz w:val="24"/>
-        </w:rPr>
-        <w:t>отрицательную проекцию*-1</w:t>
-      </w:r>
-      <w:r>
-        <w:rPr>
-          <w:rFonts w:cs="Helvetica" w:ascii="Helvetica" w:hAnsi="Helvetica"/>
-          <w:sz w:val="24"/>
-        </w:rPr>
-        <w:t>)</w:t>
-      </w:r>
-      <w:r>
-        <w:rPr>
-          <w:rFonts w:cs="Helvetica" w:ascii="Helvetica" w:hAnsi="Helvetica"/>
-          <w:sz w:val="24"/>
-        </w:rPr>
-        <w:t>). Отнормируем столбцы матриц</w:t>
+        <w:rPr>
+          <w:rFonts w:cs="Helvetica" w:ascii="Helvetica" w:hAnsi="Helvetica"/>
+          <w:sz w:val="24"/>
+        </w:rPr>
+      </w:r>
+    </w:p>
+    <w:p>
+      <w:pPr>
+        <w:pStyle w:val="Normal"/>
+        <w:rPr/>
+      </w:pPr>
+      <w:r>
+        <w:rPr>
+          <w:rFonts w:cs="Helvetica" w:ascii="Helvetica" w:hAnsi="Helvetica"/>
+          <w:sz w:val="24"/>
+        </w:rPr>
+        <w:t>4)SVD инициализация - применяем к исходной матрице SVD разложение - F=USV. Используем столбцы  U и строки V, соответствующие наибольшим сингулярным числам, для заполнения матриц Phi, Theta (при этом используем их положительную или (отрицательную проекцию*-1)). Отнормируем столбцы матриц</w:t>
       </w:r>
     </w:p>
     <w:p>
@@ -141,7 +108,10 @@
         </w:rPr>
       </w:pPr>
       <w:r>
-        <w:rPr/>
+        <w:rPr>
+          <w:rFonts w:cs="Helvetica" w:ascii="Helvetica" w:hAnsi="Helvetica"/>
+          <w:sz w:val="24"/>
+        </w:rPr>
       </w:r>
     </w:p>
     <w:p>
@@ -155,6 +125,173 @@
           <w:sz w:val="24"/>
         </w:rPr>
         <w:t>5)Пересчитаем матрицу слова документы в tf-idf, и запустим кластеризацию как в пункте 3</w:t>
+      </w:r>
+    </w:p>
+    <w:p>
+      <w:pPr>
+        <w:pStyle w:val="Normal"/>
+        <w:rPr>
+          <w:rFonts w:ascii="Helvetica" w:hAnsi="Helvetica" w:cs="Helvetica"/>
+          <w:sz w:val="24"/>
+        </w:rPr>
+      </w:pPr>
+      <w:r>
+        <w:rPr/>
+      </w:r>
+    </w:p>
+    <w:p>
+      <w:pPr>
+        <w:pStyle w:val="Normal"/>
+        <w:rPr/>
+      </w:pPr>
+      <w:r>
+        <w:rPr>
+          <w:rFonts w:cs="Helvetica" w:ascii="Helvetica" w:hAnsi="Helvetica"/>
+          <w:sz w:val="24"/>
+        </w:rPr>
+        <w:t>Я проанализировал данные своих экспериментов. Всего рассматривались 3 случая - random заполнение матриц, реальные коллекции (nips, kos) и полумодельные данные.</w:t>
+        <w:br/>
+        <w:t>Алгоритмы инициализации - алгоритм Ароры, случайная, алгоритм на основе SVD, два алгоритма кластеризации - слов и их tf-idf.</w:t>
+      </w:r>
+    </w:p>
+    <w:p>
+      <w:pPr>
+        <w:pStyle w:val="Normal"/>
+        <w:rPr/>
+      </w:pPr>
+      <w:r>
+        <w:rPr/>
+        <w:br/>
+        <w:t xml:space="preserve">1) На случайных данных было рассмотрено 2 варианта - матрица phi сильно разрежена или довольно плотна (Theta при этом довольно плотна). </w:t>
+      </w:r>
+    </w:p>
+    <w:p>
+      <w:pPr>
+        <w:pStyle w:val="Normal"/>
+        <w:rPr/>
+      </w:pPr>
+      <w:r>
+        <w:rPr/>
+      </w:r>
+    </w:p>
+    <w:p>
+      <w:pPr>
+        <w:pStyle w:val="Normal"/>
+        <w:rPr/>
+      </w:pPr>
+      <w:r>
+        <w:rPr/>
+        <w:t>В случае разреженной матрицы алгоритмы кластеризации и Арора показали наилучшие результаты по перплексии, при этом матрицы восстанавливаюстя лучшим образом алгоритмами кластеризации.</w:t>
+      </w:r>
+    </w:p>
+    <w:p>
+      <w:pPr>
+        <w:pStyle w:val="Normal"/>
+        <w:rPr/>
+      </w:pPr>
+      <w:r>
+        <w:rPr/>
+        <w:t>В случае плотной матрицы алгоритм Ароры становится хуже по перплексии, но качество восстановления матрицы Phi у него лучше, чем у алгоритмов кластеризации (неудивительно, так как он выделяет якорные слова в этой матрице).</w:t>
+      </w:r>
+    </w:p>
+    <w:p>
+      <w:pPr>
+        <w:pStyle w:val="Normal"/>
+        <w:rPr/>
+      </w:pPr>
+      <w:r>
+        <w:rPr/>
+      </w:r>
+    </w:p>
+    <w:p>
+      <w:pPr>
+        <w:pStyle w:val="Normal"/>
+        <w:rPr/>
+      </w:pPr>
+      <w:r>
+        <w:rPr/>
+        <w:t>По таким метрикам как PMI и Hellinger между темами алгоритм Ароры и кластеризации довольно сходны, но PMI конечно немного выше у кластеризаций по очевидным причинам.</w:t>
+        <w:br/>
+        <w:t>Алгоритм SVD показал результаты средние между random и другими алгоритмами. При этом random безальтернативно намного хуже, чем любой из алгоритмов осмысленной инициализации.</w:t>
+      </w:r>
+    </w:p>
+    <w:p>
+      <w:pPr>
+        <w:pStyle w:val="Normal"/>
+        <w:rPr/>
+      </w:pPr>
+      <w:r>
+        <w:rPr/>
+      </w:r>
+    </w:p>
+    <w:p>
+      <w:pPr>
+        <w:pStyle w:val="Normal"/>
+        <w:rPr/>
+      </w:pPr>
+      <w:r>
+        <w:rPr/>
+        <w:t xml:space="preserve">2) На реальных коллекциях алгоритм Ароры лучше кластеризаций по норме Фробениуса и несколько лучше по перплексии. Tf-idf хуже чем кластеризация частот, и крайне зависит от результатов кластеризации - наблюдается большой разброс итогового качества. При этом опять PMI у Ароры немного хуже. У SVD результаты лучше, чем у tf-idf, но как и в пункте 1 все же немного хуже, чем у остальных двух алгоритмов. </w:t>
+      </w:r>
+    </w:p>
+    <w:p>
+      <w:pPr>
+        <w:pStyle w:val="Normal"/>
+        <w:rPr/>
+      </w:pPr>
+      <w:r>
+        <w:rPr/>
+      </w:r>
+    </w:p>
+    <w:p>
+      <w:pPr>
+        <w:pStyle w:val="Normal"/>
+        <w:rPr/>
+      </w:pPr>
+      <w:r>
+        <w:rPr/>
+        <w:t xml:space="preserve">3) На полумодельных данных наблюдается такая картина - при увеличении доли настоящей матрицы "слова-документы" Арора выбивается в лидеры по перплексии и норме Фробениуса (изначально на модельных данных результаты лучше у кластеризации частот: конечно нельзя ничего конкретного про это сказать, так как все зависит от того, какую матрицу брать в качестве примеси - я брал ту, что была на выходе рандомной инициализации). </w:t>
+      </w:r>
+    </w:p>
+    <w:p>
+      <w:pPr>
+        <w:pStyle w:val="Normal"/>
+        <w:rPr/>
+      </w:pPr>
+      <w:r>
+        <w:rPr/>
+        <w:t>По поводу качества восстановления Phi и Theta - Арора всегда лучше восстанавливает Phi (хотя у tf-idf из-за сильного разброса качества тоже бывает хорошее восстановление), но Арора хуже кластеризаций восстанавливает Theta . При этом перплексия у алгоритмов примерно одинаковая.</w:t>
+      </w:r>
+    </w:p>
+    <w:p>
+      <w:pPr>
+        <w:pStyle w:val="Normal"/>
+        <w:rPr/>
+      </w:pPr>
+      <w:r>
+        <w:rPr/>
+      </w:r>
+    </w:p>
+    <w:p>
+      <w:pPr>
+        <w:pStyle w:val="Normal"/>
+        <w:rPr/>
+      </w:pPr>
+      <w:r>
+        <w:rPr/>
+        <w:t>В качестве итога я бы выделил следующее</w:t>
+      </w:r>
+    </w:p>
+    <w:p>
+      <w:pPr>
+        <w:pStyle w:val="Normal"/>
+        <w:rPr>
+          <w:rFonts w:ascii="Helvetica" w:hAnsi="Helvetica" w:cs="Helvetica"/>
+          <w:sz w:val="24"/>
+        </w:rPr>
+      </w:pPr>
+      <w:r>
+        <w:rPr/>
       </w:r>
     </w:p>
     <w:sectPr>
@@ -176,7 +313,6 @@
     <w:rPrDefault>
       <w:rPr>
         <w:rFonts w:ascii="Liberation Serif" w:hAnsi="Liberation Serif" w:eastAsia="Arial Unicode MS" w:cs="Arial Unicode MS"/>
-        <w:sz w:val="24"/>
         <w:szCs w:val="24"/>
         <w:lang w:val="ru-RU" w:eastAsia="zh-CN" w:bidi="hi-IN"/>
       </w:rPr>
@@ -190,10 +326,12 @@
     <w:qFormat/>
     <w:pPr>
       <w:widowControl w:val="false"/>
+      <w:bidi w:val="0"/>
+      <w:jc w:val="left"/>
     </w:pPr>
     <w:rPr>
       <w:rFonts w:ascii="Liberation Serif" w:hAnsi="Liberation Serif" w:eastAsia="Arial Unicode MS" w:cs="Arial Unicode MS"/>
-      <w:color w:val="auto"/>
+      <w:color w:val="00000A"/>
       <w:sz w:val="24"/>
       <w:szCs w:val="24"/>
       <w:lang w:val="ru-RU" w:eastAsia="zh-CN" w:bidi="hi-IN"/>

</xml_diff>